<commit_message>
Adding setup, little improvement
Dodanie instalatora aplikacji, drobna poprawa błędów, usunięcie folderów bin i obj
</commit_message>
<xml_diff>
--- a/Dokumentacja aplikacji.docx
+++ b/Dokumentacja aplikacji.docx
@@ -66,16 +66,40 @@
     <w:p>
       <w:pPr>
         <w:jc w:val="both"/>
-      </w:pPr>
-      <w:r>
+        <w:rPr>
+          <w:b/>
+          <w:bCs/>
+          <w:sz w:val="28"/>
+          <w:szCs w:val="28"/>
+        </w:rPr>
+      </w:pPr>
+      <w:r>
+        <w:rPr>
+          <w:b/>
+          <w:bCs/>
+          <w:sz w:val="28"/>
+          <w:szCs w:val="28"/>
+        </w:rPr>
         <w:t>Login: admin</w:t>
       </w:r>
     </w:p>
     <w:p>
       <w:pPr>
         <w:jc w:val="both"/>
-      </w:pPr>
-      <w:r>
+        <w:rPr>
+          <w:b/>
+          <w:bCs/>
+          <w:sz w:val="28"/>
+          <w:szCs w:val="28"/>
+        </w:rPr>
+      </w:pPr>
+      <w:r>
+        <w:rPr>
+          <w:b/>
+          <w:bCs/>
+          <w:sz w:val="28"/>
+          <w:szCs w:val="28"/>
+        </w:rPr>
         <w:t>Hasło: 123</w:t>
       </w:r>
     </w:p>
@@ -614,16 +638,7 @@
           <w:sz w:val="19"/>
           <w:szCs w:val="19"/>
         </w:rPr>
-        <w:t>1010100000</w:t>
-      </w:r>
-      <w:r>
-        <w:rPr>
-          <w:rFonts w:ascii="Consolas" w:hAnsi="Consolas" w:cs="Consolas"/>
-          <w:color w:val="000000"/>
-          <w:sz w:val="19"/>
-          <w:szCs w:val="19"/>
-        </w:rPr>
-        <w:t xml:space="preserve"> (w polskim prawie każdy pesel jest większy od tej wartości)</w:t>
+        <w:t>1010100000 (w polskim prawie każdy pesel jest większy od tej wartości)</w:t>
       </w:r>
     </w:p>
     <w:p>
@@ -1211,6 +1226,7 @@
     <w:lsdException w:name="HTML Sample" w:semiHidden="1" w:unhideWhenUsed="1"/>
     <w:lsdException w:name="HTML Typewriter" w:semiHidden="1" w:unhideWhenUsed="1"/>
     <w:lsdException w:name="HTML Variable" w:semiHidden="1" w:unhideWhenUsed="1"/>
+    <w:lsdException w:name="Normal Table" w:semiHidden="1" w:unhideWhenUsed="1"/>
     <w:lsdException w:name="annotation subject" w:semiHidden="1" w:unhideWhenUsed="1"/>
     <w:lsdException w:name="No List" w:semiHidden="1" w:unhideWhenUsed="1"/>
     <w:lsdException w:name="Outline List 1" w:semiHidden="1" w:unhideWhenUsed="1"/>
@@ -1257,8 +1273,10 @@
     <w:lsdException w:name="Table Subtle 2" w:semiHidden="1" w:unhideWhenUsed="1"/>
     <w:lsdException w:name="Table Web 1" w:semiHidden="1" w:unhideWhenUsed="1"/>
     <w:lsdException w:name="Table Web 2" w:semiHidden="1" w:unhideWhenUsed="1"/>
+    <w:lsdException w:name="Table Web 3" w:semiHidden="1" w:unhideWhenUsed="1"/>
     <w:lsdException w:name="Balloon Text" w:semiHidden="1" w:unhideWhenUsed="1"/>
     <w:lsdException w:name="Table Grid" w:uiPriority="39"/>
+    <w:lsdException w:name="Table Theme" w:semiHidden="1" w:unhideWhenUsed="1"/>
     <w:lsdException w:name="Placeholder Text" w:semiHidden="1"/>
     <w:lsdException w:name="No Spacing" w:uiPriority="1" w:qFormat="1"/>
     <w:lsdException w:name="Light Shading" w:uiPriority="60"/>
@@ -1487,6 +1505,7 @@
   <w:style w:type="character" w:default="1" w:styleId="Domylnaczcionkaakapitu">
     <w:name w:val="Default Paragraph Font"/>
     <w:uiPriority w:val="1"/>
+    <w:semiHidden/>
     <w:unhideWhenUsed/>
   </w:style>
   <w:style w:type="table" w:default="1" w:styleId="Standardowy">

</xml_diff>